<commit_message>
first section in progress
</commit_message>
<xml_diff>
--- a/01-CourseIntroduction/PP3-Syllabus.docx
+++ b/01-CourseIntroduction/PP3-Syllabus.docx
@@ -45,13 +45,23 @@
         </w:rPr>
         <w:br/>
       </w:r>
+      <w:proofErr w:type="spellStart"/>
       <w:r>
         <w:rPr>
           <w:b/>
           <w:sz w:val="70"/>
           <w:szCs w:val="70"/>
         </w:rPr>
-        <w:t xml:space="preserve">Computer </w:t>
+        <w:t>Computer</w:t>
+      </w:r>
+      <w:proofErr w:type="spellEnd"/>
+      <w:r>
+        <w:rPr>
+          <w:b/>
+          <w:sz w:val="70"/>
+          <w:szCs w:val="70"/>
+        </w:rPr>
+        <w:t xml:space="preserve"> </w:t>
       </w:r>
       <w:r>
         <w:rPr>
@@ -113,6 +123,7 @@
         </w:rPr>
         <w:t xml:space="preserve">Course </w:t>
       </w:r>
+      <w:proofErr w:type="spellStart"/>
       <w:r>
         <w:rPr>
           <w:b/>
@@ -121,6 +132,7 @@
         </w:rPr>
         <w:t>Syllabus</w:t>
       </w:r>
+      <w:proofErr w:type="spellEnd"/>
     </w:p>
     <w:p>
       <w:pPr>
@@ -175,16 +187,511 @@
       <w:pPr>
         <w:spacing w:before="2880"/>
         <w:jc w:val="center"/>
-      </w:pPr>
-      <w:r>
-        <w:t xml:space="preserve">Kraków </w:t>
-      </w:r>
-      <w:r>
-        <w:t>20</w:t>
-      </w:r>
-      <w:r>
-        <w:t>22</w:t>
-      </w:r>
+        <w:rPr>
+          <w:b/>
+          <w:sz w:val="24"/>
+          <w:szCs w:val="24"/>
+        </w:rPr>
+      </w:pPr>
+      <w:r>
+        <w:t>Kraków</w:t>
+      </w:r>
+      <w:r>
+        <w:br w:type="page"/>
+      </w:r>
+      <w:r>
+        <w:rPr>
+          <w:b/>
+          <w:sz w:val="24"/>
+          <w:szCs w:val="24"/>
+        </w:rPr>
+        <w:lastRenderedPageBreak/>
+        <w:t>O</w:t>
+      </w:r>
+      <w:r>
+        <w:rPr>
+          <w:b/>
+          <w:sz w:val="24"/>
+          <w:szCs w:val="24"/>
+        </w:rPr>
+        <w:t xml:space="preserve">pis </w:t>
+      </w:r>
+      <w:r>
+        <w:rPr>
+          <w:b/>
+          <w:sz w:val="24"/>
+          <w:szCs w:val="24"/>
+        </w:rPr>
+        <w:t>przedmiotu</w:t>
+      </w:r>
+      <w:r>
+        <w:rPr>
+          <w:b/>
+          <w:sz w:val="24"/>
+          <w:szCs w:val="24"/>
+        </w:rPr>
+        <w:t xml:space="preserve"> / Course </w:t>
+      </w:r>
+      <w:proofErr w:type="spellStart"/>
+      <w:r>
+        <w:rPr>
+          <w:b/>
+          <w:sz w:val="24"/>
+          <w:szCs w:val="24"/>
+        </w:rPr>
+        <w:t>details</w:t>
+      </w:r>
+      <w:proofErr w:type="spellEnd"/>
+    </w:p>
+    <w:p>
+      <w:pPr>
+        <w:pStyle w:val="Akapitzlist1"/>
+        <w:numPr>
+          <w:ilvl w:val="0"/>
+          <w:numId w:val="0"/>
+        </w:numPr>
+        <w:spacing w:before="100"/>
+        <w:ind w:left="4956" w:hanging="4032"/>
+        <w:jc w:val="left"/>
+        <w:rPr>
+          <w:rFonts w:ascii="Garamond" w:hAnsi="Garamond"/>
+          <w:lang w:val="en-US"/>
+        </w:rPr>
+      </w:pPr>
+      <w:proofErr w:type="spellStart"/>
+      <w:r>
+        <w:rPr>
+          <w:rFonts w:ascii="Garamond" w:hAnsi="Garamond"/>
+          <w:lang w:val="en-US"/>
+        </w:rPr>
+        <w:t>Liczba</w:t>
+      </w:r>
+      <w:proofErr w:type="spellEnd"/>
+      <w:r>
+        <w:rPr>
+          <w:rFonts w:ascii="Garamond" w:hAnsi="Garamond"/>
+          <w:lang w:val="en-US"/>
+        </w:rPr>
+        <w:t xml:space="preserve"> </w:t>
+      </w:r>
+      <w:proofErr w:type="spellStart"/>
+      <w:r>
+        <w:rPr>
+          <w:rFonts w:ascii="Garamond" w:hAnsi="Garamond"/>
+          <w:lang w:val="en-US"/>
+        </w:rPr>
+        <w:t>godzi</w:t>
+      </w:r>
+      <w:r>
+        <w:rPr>
+          <w:rFonts w:ascii="Garamond" w:hAnsi="Garamond"/>
+          <w:lang w:val="en-US"/>
+        </w:rPr>
+        <w:t>n</w:t>
+      </w:r>
+      <w:proofErr w:type="spellEnd"/>
+      <w:r>
+        <w:rPr>
+          <w:rFonts w:ascii="Garamond" w:hAnsi="Garamond"/>
+          <w:lang w:val="en-US"/>
+        </w:rPr>
+        <w:t xml:space="preserve"> / No of hours</w:t>
+      </w:r>
+      <w:r>
+        <w:rPr>
+          <w:rFonts w:ascii="Garamond" w:hAnsi="Garamond"/>
+          <w:lang w:val="en-US"/>
+        </w:rPr>
+        <w:t>:</w:t>
+      </w:r>
+      <w:r>
+        <w:rPr>
+          <w:rFonts w:ascii="Garamond" w:hAnsi="Garamond"/>
+          <w:lang w:val="en-US"/>
+        </w:rPr>
+        <w:tab/>
+      </w:r>
+      <w:r>
+        <w:rPr>
+          <w:rFonts w:ascii="Garamond" w:hAnsi="Garamond"/>
+          <w:b/>
+          <w:lang w:val="en-US"/>
+        </w:rPr>
+        <w:t>30</w:t>
+      </w:r>
+      <w:r>
+        <w:rPr>
+          <w:rFonts w:ascii="Garamond" w:hAnsi="Garamond"/>
+          <w:bCs/>
+          <w:lang w:val="en-US"/>
+        </w:rPr>
+        <w:t xml:space="preserve"> (</w:t>
+      </w:r>
+      <w:proofErr w:type="spellStart"/>
+      <w:r>
+        <w:rPr>
+          <w:rFonts w:ascii="Garamond" w:hAnsi="Garamond"/>
+          <w:bCs/>
+          <w:lang w:val="en-US"/>
+        </w:rPr>
+        <w:t>studia</w:t>
+      </w:r>
+      <w:proofErr w:type="spellEnd"/>
+      <w:r>
+        <w:rPr>
+          <w:rFonts w:ascii="Garamond" w:hAnsi="Garamond"/>
+          <w:bCs/>
+          <w:lang w:val="en-US"/>
+        </w:rPr>
+        <w:t xml:space="preserve"> </w:t>
+      </w:r>
+      <w:proofErr w:type="spellStart"/>
+      <w:r>
+        <w:rPr>
+          <w:rFonts w:ascii="Garamond" w:hAnsi="Garamond"/>
+          <w:bCs/>
+          <w:lang w:val="en-US"/>
+        </w:rPr>
+        <w:t>stacjonarne</w:t>
+      </w:r>
+      <w:proofErr w:type="spellEnd"/>
+      <w:r>
+        <w:rPr>
+          <w:rFonts w:ascii="Garamond" w:hAnsi="Garamond"/>
+          <w:bCs/>
+          <w:lang w:val="en-US"/>
+        </w:rPr>
+        <w:t xml:space="preserve"> / full</w:t>
+      </w:r>
+      <w:r>
+        <w:rPr>
+          <w:rFonts w:ascii="Garamond" w:hAnsi="Garamond"/>
+          <w:bCs/>
+          <w:lang w:val="en-US"/>
+        </w:rPr>
+        <w:t>-</w:t>
+      </w:r>
+      <w:r>
+        <w:rPr>
+          <w:rFonts w:ascii="Garamond" w:hAnsi="Garamond"/>
+          <w:bCs/>
+          <w:lang w:val="en-US"/>
+        </w:rPr>
+        <w:t>time</w:t>
+      </w:r>
+      <w:r>
+        <w:rPr>
+          <w:rFonts w:ascii="Garamond" w:hAnsi="Garamond"/>
+          <w:bCs/>
+          <w:lang w:val="en-US"/>
+        </w:rPr>
+        <w:t xml:space="preserve"> study</w:t>
+      </w:r>
+      <w:r>
+        <w:rPr>
+          <w:rFonts w:ascii="Garamond" w:hAnsi="Garamond"/>
+          <w:bCs/>
+          <w:lang w:val="en-US"/>
+        </w:rPr>
+        <w:t>)</w:t>
+      </w:r>
+      <w:r>
+        <w:rPr>
+          <w:rFonts w:ascii="Garamond" w:hAnsi="Garamond"/>
+          <w:bCs/>
+          <w:lang w:val="en-US"/>
+        </w:rPr>
+        <w:br/>
+      </w:r>
+      <w:r>
+        <w:rPr>
+          <w:rFonts w:ascii="Garamond" w:hAnsi="Garamond"/>
+          <w:b/>
+          <w:lang w:val="en-US"/>
+        </w:rPr>
+        <w:t>18</w:t>
+      </w:r>
+      <w:r>
+        <w:rPr>
+          <w:rFonts w:ascii="Garamond" w:hAnsi="Garamond"/>
+          <w:bCs/>
+          <w:lang w:val="en-US"/>
+        </w:rPr>
+        <w:t xml:space="preserve"> (</w:t>
+      </w:r>
+      <w:proofErr w:type="spellStart"/>
+      <w:r>
+        <w:rPr>
+          <w:rFonts w:ascii="Garamond" w:hAnsi="Garamond"/>
+          <w:bCs/>
+          <w:lang w:val="en-US"/>
+        </w:rPr>
+        <w:t>studia</w:t>
+      </w:r>
+      <w:proofErr w:type="spellEnd"/>
+      <w:r>
+        <w:rPr>
+          <w:rFonts w:ascii="Garamond" w:hAnsi="Garamond"/>
+          <w:bCs/>
+          <w:lang w:val="en-US"/>
+        </w:rPr>
+        <w:t xml:space="preserve"> </w:t>
+      </w:r>
+      <w:proofErr w:type="spellStart"/>
+      <w:r>
+        <w:rPr>
+          <w:rFonts w:ascii="Garamond" w:hAnsi="Garamond"/>
+          <w:bCs/>
+          <w:lang w:val="en-US"/>
+        </w:rPr>
+        <w:t>niestacjonarne</w:t>
+      </w:r>
+      <w:proofErr w:type="spellEnd"/>
+      <w:r>
+        <w:rPr>
+          <w:rFonts w:ascii="Garamond" w:hAnsi="Garamond"/>
+          <w:bCs/>
+          <w:lang w:val="en-US"/>
+        </w:rPr>
+        <w:t xml:space="preserve"> / part</w:t>
+      </w:r>
+      <w:r>
+        <w:rPr>
+          <w:rFonts w:ascii="Garamond" w:hAnsi="Garamond"/>
+          <w:bCs/>
+          <w:lang w:val="en-US"/>
+        </w:rPr>
+        <w:t>-</w:t>
+      </w:r>
+      <w:r>
+        <w:rPr>
+          <w:rFonts w:ascii="Garamond" w:hAnsi="Garamond"/>
+          <w:bCs/>
+          <w:lang w:val="en-US"/>
+        </w:rPr>
+        <w:t>time st</w:t>
+      </w:r>
+      <w:r>
+        <w:rPr>
+          <w:rFonts w:ascii="Garamond" w:hAnsi="Garamond"/>
+          <w:bCs/>
+          <w:lang w:val="en-US"/>
+        </w:rPr>
+        <w:t>udy</w:t>
+      </w:r>
+      <w:r>
+        <w:rPr>
+          <w:rFonts w:ascii="Garamond" w:hAnsi="Garamond"/>
+          <w:bCs/>
+          <w:lang w:val="en-US"/>
+        </w:rPr>
+        <w:t>)</w:t>
+      </w:r>
+    </w:p>
+    <w:p>
+      <w:pPr>
+        <w:pStyle w:val="Akapitzlist1"/>
+        <w:numPr>
+          <w:ilvl w:val="0"/>
+          <w:numId w:val="0"/>
+        </w:numPr>
+        <w:spacing w:before="100"/>
+        <w:ind w:left="924"/>
+        <w:jc w:val="left"/>
+        <w:rPr>
+          <w:rFonts w:ascii="Garamond" w:hAnsi="Garamond"/>
+          <w:lang w:val="en-US"/>
+        </w:rPr>
+      </w:pPr>
+      <w:proofErr w:type="spellStart"/>
+      <w:r>
+        <w:rPr>
+          <w:rFonts w:ascii="Garamond" w:hAnsi="Garamond"/>
+          <w:lang w:val="en-US"/>
+        </w:rPr>
+        <w:t>Kierunek</w:t>
+      </w:r>
+      <w:proofErr w:type="spellEnd"/>
+      <w:r>
+        <w:rPr>
+          <w:rFonts w:ascii="Garamond" w:hAnsi="Garamond"/>
+          <w:lang w:val="en-US"/>
+        </w:rPr>
+        <w:t xml:space="preserve"> </w:t>
+      </w:r>
+      <w:proofErr w:type="spellStart"/>
+      <w:r>
+        <w:rPr>
+          <w:rFonts w:ascii="Garamond" w:hAnsi="Garamond"/>
+          <w:lang w:val="en-US"/>
+        </w:rPr>
+        <w:t>studiów</w:t>
+      </w:r>
+      <w:proofErr w:type="spellEnd"/>
+      <w:r>
+        <w:rPr>
+          <w:rFonts w:ascii="Garamond" w:hAnsi="Garamond"/>
+          <w:lang w:val="en-US"/>
+        </w:rPr>
+        <w:t xml:space="preserve"> /</w:t>
+      </w:r>
+      <w:r>
+        <w:rPr>
+          <w:rFonts w:ascii="Garamond" w:hAnsi="Garamond"/>
+          <w:lang w:val="en-US"/>
+        </w:rPr>
+        <w:t xml:space="preserve"> Field of study</w:t>
+      </w:r>
+      <w:r>
+        <w:rPr>
+          <w:rFonts w:ascii="Garamond" w:hAnsi="Garamond"/>
+          <w:lang w:val="en-US"/>
+        </w:rPr>
+        <w:t xml:space="preserve"> </w:t>
+      </w:r>
+      <w:r>
+        <w:rPr>
+          <w:rFonts w:ascii="Garamond" w:hAnsi="Garamond"/>
+          <w:lang w:val="en-US"/>
+        </w:rPr>
+        <w:t xml:space="preserve">: </w:t>
+      </w:r>
+      <w:r>
+        <w:rPr>
+          <w:rFonts w:ascii="Garamond" w:hAnsi="Garamond"/>
+          <w:lang w:val="en-US"/>
+        </w:rPr>
+        <w:tab/>
+      </w:r>
+      <w:r>
+        <w:rPr>
+          <w:rFonts w:ascii="Garamond" w:hAnsi="Garamond"/>
+          <w:lang w:val="en-US"/>
+        </w:rPr>
+        <w:tab/>
+      </w:r>
+      <w:proofErr w:type="spellStart"/>
+      <w:r>
+        <w:rPr>
+          <w:rFonts w:ascii="Garamond" w:hAnsi="Garamond"/>
+          <w:lang w:val="en-US"/>
+        </w:rPr>
+        <w:t>Informatyka</w:t>
+      </w:r>
+      <w:proofErr w:type="spellEnd"/>
+      <w:r>
+        <w:rPr>
+          <w:rFonts w:ascii="Garamond" w:hAnsi="Garamond"/>
+          <w:lang w:val="en-US"/>
+        </w:rPr>
+        <w:t xml:space="preserve"> </w:t>
+      </w:r>
+      <w:proofErr w:type="spellStart"/>
+      <w:r>
+        <w:rPr>
+          <w:rFonts w:ascii="Garamond" w:hAnsi="Garamond"/>
+          <w:lang w:val="en-US"/>
+        </w:rPr>
+        <w:t>Stosowana</w:t>
+      </w:r>
+      <w:proofErr w:type="spellEnd"/>
+      <w:r>
+        <w:rPr>
+          <w:rFonts w:ascii="Garamond" w:hAnsi="Garamond"/>
+          <w:lang w:val="en-US"/>
+        </w:rPr>
+        <w:t xml:space="preserve"> / Applied Informatics</w:t>
+      </w:r>
+    </w:p>
+    <w:p>
+      <w:pPr>
+        <w:pStyle w:val="Akapitzlist1"/>
+        <w:numPr>
+          <w:ilvl w:val="0"/>
+          <w:numId w:val="0"/>
+        </w:numPr>
+        <w:spacing w:before="100"/>
+        <w:ind w:left="924"/>
+        <w:jc w:val="left"/>
+        <w:rPr>
+          <w:rFonts w:ascii="Garamond" w:hAnsi="Garamond"/>
+          <w:lang w:val="en-US"/>
+        </w:rPr>
+      </w:pPr>
+      <w:proofErr w:type="spellStart"/>
+      <w:r>
+        <w:rPr>
+          <w:rFonts w:ascii="Garamond" w:hAnsi="Garamond"/>
+          <w:lang w:val="en-US"/>
+        </w:rPr>
+        <w:t>Semestr</w:t>
+      </w:r>
+      <w:proofErr w:type="spellEnd"/>
+      <w:r>
+        <w:rPr>
+          <w:rFonts w:ascii="Garamond" w:hAnsi="Garamond"/>
+          <w:lang w:val="en-US"/>
+        </w:rPr>
+        <w:t xml:space="preserve"> / Semester</w:t>
+      </w:r>
+      <w:r>
+        <w:rPr>
+          <w:rFonts w:ascii="Garamond" w:hAnsi="Garamond"/>
+          <w:lang w:val="en-US"/>
+        </w:rPr>
+        <w:t xml:space="preserve">: </w:t>
+      </w:r>
+      <w:r>
+        <w:rPr>
+          <w:rFonts w:ascii="Garamond" w:hAnsi="Garamond"/>
+          <w:lang w:val="en-US"/>
+        </w:rPr>
+        <w:tab/>
+      </w:r>
+      <w:r>
+        <w:rPr>
+          <w:rFonts w:ascii="Garamond" w:hAnsi="Garamond"/>
+          <w:lang w:val="en-US"/>
+        </w:rPr>
+        <w:tab/>
+      </w:r>
+      <w:r>
+        <w:rPr>
+          <w:rFonts w:ascii="Garamond" w:hAnsi="Garamond"/>
+          <w:lang w:val="en-US"/>
+        </w:rPr>
+        <w:tab/>
+      </w:r>
+      <w:r>
+        <w:rPr>
+          <w:rFonts w:ascii="Garamond" w:hAnsi="Garamond"/>
+          <w:lang w:val="en-US"/>
+        </w:rPr>
+        <w:tab/>
+      </w:r>
+      <w:r>
+        <w:rPr>
+          <w:rFonts w:ascii="Garamond" w:hAnsi="Garamond"/>
+          <w:lang w:val="en-US"/>
+        </w:rPr>
+        <w:t>I</w:t>
+      </w:r>
+    </w:p>
+    <w:p>
+      <w:pPr>
+        <w:pStyle w:val="Akapitzlist1"/>
+        <w:numPr>
+          <w:ilvl w:val="0"/>
+          <w:numId w:val="0"/>
+        </w:numPr>
+        <w:spacing w:before="100"/>
+        <w:ind w:left="924"/>
+        <w:jc w:val="left"/>
+        <w:rPr>
+          <w:rFonts w:ascii="Garamond" w:hAnsi="Garamond"/>
+          <w:lang w:val="en-US"/>
+        </w:rPr>
+      </w:pPr>
     </w:p>
     <w:p>
       <w:pPr>
@@ -203,16 +710,12 @@
         </w:rPr>
       </w:pPr>
       <w:r>
-        <w:br w:type="page"/>
-      </w:r>
-      <w:r>
         <w:rPr>
           <w:b/>
           <w:sz w:val="24"/>
           <w:szCs w:val="24"/>
         </w:rPr>
-        <w:lastRenderedPageBreak/>
-        <w:t>O</w:t>
+        <w:t>Prowadzący</w:t>
       </w:r>
       <w:r>
         <w:rPr>
@@ -220,7 +723,7 @@
           <w:sz w:val="24"/>
           <w:szCs w:val="24"/>
         </w:rPr>
-        <w:t xml:space="preserve">pis </w:t>
+        <w:t xml:space="preserve"> zajęcia</w:t>
       </w:r>
       <w:r>
         <w:rPr>
@@ -228,179 +731,7 @@
           <w:sz w:val="24"/>
           <w:szCs w:val="24"/>
         </w:rPr>
-        <w:t>przedmiotu</w:t>
-      </w:r>
-      <w:r>
-        <w:rPr>
-          <w:b/>
-          <w:sz w:val="24"/>
-          <w:szCs w:val="24"/>
-        </w:rPr>
-        <w:t xml:space="preserve"> / Course details</w:t>
-      </w:r>
-    </w:p>
-    <w:p>
-      <w:pPr>
-        <w:pStyle w:val="Akapitzlist1"/>
-        <w:numPr>
-          <w:ilvl w:val="0"/>
-          <w:numId w:val="0"/>
-        </w:numPr>
-        <w:spacing w:before="100"/>
-        <w:ind w:left="4956" w:hanging="4032"/>
-        <w:jc w:val="left"/>
-        <w:rPr>
-          <w:rFonts w:ascii="Garamond" w:hAnsi="Garamond"/>
-          <w:lang w:val="en-US"/>
-        </w:rPr>
-      </w:pPr>
-      <w:r>
-        <w:rPr>
-          <w:rFonts w:ascii="Garamond" w:hAnsi="Garamond"/>
-          <w:lang w:val="en-US"/>
-        </w:rPr>
-        <w:t>Liczba godzi</w:t>
-      </w:r>
-      <w:r>
-        <w:rPr>
-          <w:rFonts w:ascii="Garamond" w:hAnsi="Garamond"/>
-          <w:lang w:val="en-US"/>
-        </w:rPr>
-        <w:t>n / No of hours</w:t>
-      </w:r>
-      <w:r>
-        <w:rPr>
-          <w:rFonts w:ascii="Garamond" w:hAnsi="Garamond"/>
-          <w:lang w:val="en-US"/>
-        </w:rPr>
-        <w:t>:</w:t>
-      </w:r>
-      <w:r>
-        <w:rPr>
-          <w:rFonts w:ascii="Garamond" w:hAnsi="Garamond"/>
-          <w:lang w:val="en-US"/>
-        </w:rPr>
-        <w:tab/>
-      </w:r>
-      <w:r>
-        <w:rPr>
-          <w:rFonts w:ascii="Garamond" w:hAnsi="Garamond"/>
-          <w:b/>
-          <w:lang w:val="en-US"/>
-        </w:rPr>
-        <w:t>30</w:t>
-      </w:r>
-      <w:r>
-        <w:rPr>
-          <w:rFonts w:ascii="Garamond" w:hAnsi="Garamond"/>
-          <w:bCs/>
-          <w:lang w:val="en-US"/>
-        </w:rPr>
-        <w:t xml:space="preserve"> (studia stacjonarne</w:t>
-      </w:r>
-      <w:r>
-        <w:rPr>
-          <w:rFonts w:ascii="Garamond" w:hAnsi="Garamond"/>
-          <w:bCs/>
-          <w:lang w:val="en-US"/>
-        </w:rPr>
-        <w:t xml:space="preserve"> / full</w:t>
-      </w:r>
-      <w:r>
-        <w:rPr>
-          <w:rFonts w:ascii="Garamond" w:hAnsi="Garamond"/>
-          <w:bCs/>
-          <w:lang w:val="en-US"/>
-        </w:rPr>
-        <w:t>-</w:t>
-      </w:r>
-      <w:r>
-        <w:rPr>
-          <w:rFonts w:ascii="Garamond" w:hAnsi="Garamond"/>
-          <w:bCs/>
-          <w:lang w:val="en-US"/>
-        </w:rPr>
-        <w:t>time</w:t>
-      </w:r>
-      <w:r>
-        <w:rPr>
-          <w:rFonts w:ascii="Garamond" w:hAnsi="Garamond"/>
-          <w:bCs/>
-          <w:lang w:val="en-US"/>
-        </w:rPr>
-        <w:t xml:space="preserve"> study</w:t>
-      </w:r>
-      <w:r>
-        <w:rPr>
-          <w:rFonts w:ascii="Garamond" w:hAnsi="Garamond"/>
-          <w:bCs/>
-          <w:lang w:val="en-US"/>
-        </w:rPr>
-        <w:t>)</w:t>
-      </w:r>
-      <w:r>
-        <w:rPr>
-          <w:rFonts w:ascii="Garamond" w:hAnsi="Garamond"/>
-          <w:bCs/>
-          <w:lang w:val="en-US"/>
-        </w:rPr>
-        <w:br/>
-      </w:r>
-      <w:r>
-        <w:rPr>
-          <w:rFonts w:ascii="Garamond" w:hAnsi="Garamond"/>
-          <w:b/>
-          <w:lang w:val="en-US"/>
-        </w:rPr>
-        <w:t>18</w:t>
-      </w:r>
-      <w:r>
-        <w:rPr>
-          <w:rFonts w:ascii="Garamond" w:hAnsi="Garamond"/>
-          <w:bCs/>
-          <w:lang w:val="en-US"/>
-        </w:rPr>
-        <w:t xml:space="preserve"> (studia niestacjonarne</w:t>
-      </w:r>
-      <w:r>
-        <w:rPr>
-          <w:rFonts w:ascii="Garamond" w:hAnsi="Garamond"/>
-          <w:bCs/>
-          <w:lang w:val="en-US"/>
-        </w:rPr>
-        <w:t xml:space="preserve"> / part</w:t>
-      </w:r>
-      <w:r>
-        <w:rPr>
-          <w:rFonts w:ascii="Garamond" w:hAnsi="Garamond"/>
-          <w:bCs/>
-          <w:lang w:val="en-US"/>
-        </w:rPr>
-        <w:t>-</w:t>
-      </w:r>
-      <w:r>
-        <w:rPr>
-          <w:rFonts w:ascii="Garamond" w:hAnsi="Garamond"/>
-          <w:bCs/>
-          <w:lang w:val="en-US"/>
-        </w:rPr>
-        <w:t>time st</w:t>
-      </w:r>
-      <w:r>
-        <w:rPr>
-          <w:rFonts w:ascii="Garamond" w:hAnsi="Garamond"/>
-          <w:bCs/>
-          <w:lang w:val="en-US"/>
-        </w:rPr>
-        <w:t>udy</w:t>
-      </w:r>
-      <w:r>
-        <w:rPr>
-          <w:rFonts w:ascii="Garamond" w:hAnsi="Garamond"/>
-          <w:bCs/>
-          <w:lang w:val="en-US"/>
-        </w:rPr>
-        <w:t>)</w:t>
+        <w:t xml:space="preserve"> / Course leader</w:t>
       </w:r>
     </w:p>
     <w:p>
@@ -415,78 +746,41 @@
         <w:jc w:val="left"/>
         <w:rPr>
           <w:rFonts w:ascii="Garamond" w:hAnsi="Garamond"/>
-          <w:lang w:val="en-US"/>
-        </w:rPr>
-      </w:pPr>
-      <w:r>
-        <w:rPr>
-          <w:rFonts w:ascii="Garamond" w:hAnsi="Garamond"/>
-          <w:lang w:val="en-US"/>
-        </w:rPr>
-        <w:t>Kierunek studiów</w:t>
-      </w:r>
-      <w:r>
-        <w:rPr>
-          <w:rFonts w:ascii="Garamond" w:hAnsi="Garamond"/>
-          <w:lang w:val="en-US"/>
-        </w:rPr>
-        <w:t xml:space="preserve"> /</w:t>
-      </w:r>
-      <w:r>
-        <w:rPr>
-          <w:rFonts w:ascii="Garamond" w:hAnsi="Garamond"/>
-          <w:lang w:val="en-US"/>
-        </w:rPr>
-        <w:t xml:space="preserve"> Field of study</w:t>
-      </w:r>
-      <w:r>
-        <w:rPr>
-          <w:rFonts w:ascii="Garamond" w:hAnsi="Garamond"/>
-          <w:lang w:val="en-US"/>
-        </w:rPr>
-        <w:t xml:space="preserve"> </w:t>
-      </w:r>
-      <w:r>
-        <w:rPr>
-          <w:rFonts w:ascii="Garamond" w:hAnsi="Garamond"/>
-          <w:lang w:val="en-US"/>
-        </w:rPr>
-        <w:t xml:space="preserve">: </w:t>
-      </w:r>
-      <w:r>
-        <w:rPr>
-          <w:rFonts w:ascii="Garamond" w:hAnsi="Garamond"/>
-          <w:lang w:val="en-US"/>
-        </w:rPr>
-        <w:tab/>
-      </w:r>
-      <w:r>
-        <w:rPr>
-          <w:rFonts w:ascii="Garamond" w:hAnsi="Garamond"/>
-          <w:lang w:val="en-US"/>
-        </w:rPr>
-        <w:tab/>
-      </w:r>
-      <w:r>
-        <w:rPr>
-          <w:rFonts w:ascii="Garamond" w:hAnsi="Garamond"/>
-          <w:lang w:val="en-US"/>
-        </w:rPr>
-        <w:t xml:space="preserve">Informatyka </w:t>
-      </w:r>
-      <w:r>
-        <w:rPr>
-          <w:rFonts w:ascii="Garamond" w:hAnsi="Garamond"/>
-          <w:lang w:val="en-US"/>
-        </w:rPr>
-        <w:t>Stosowana</w:t>
-      </w:r>
-      <w:r>
-        <w:rPr>
-          <w:rFonts w:ascii="Garamond" w:hAnsi="Garamond"/>
-          <w:lang w:val="en-US"/>
-        </w:rPr>
-        <w:t xml:space="preserve"> / Applied Informatics</w:t>
+          <w:b/>
+          <w:lang w:val="en-US"/>
+        </w:rPr>
+      </w:pPr>
+      <w:r>
+        <w:rPr>
+          <w:rFonts w:ascii="Garamond" w:hAnsi="Garamond"/>
+          <w:b/>
+          <w:lang w:val="en-US"/>
+        </w:rPr>
+        <w:t xml:space="preserve">Prof. UEK </w:t>
+      </w:r>
+      <w:r>
+        <w:rPr>
+          <w:rFonts w:ascii="Garamond" w:hAnsi="Garamond"/>
+          <w:b/>
+          <w:lang w:val="en-US"/>
+        </w:rPr>
+        <w:t xml:space="preserve">dr </w:t>
+      </w:r>
+      <w:r>
+        <w:rPr>
+          <w:rFonts w:ascii="Garamond" w:hAnsi="Garamond"/>
+          <w:b/>
+          <w:lang w:val="en-US"/>
+        </w:rPr>
+        <w:t xml:space="preserve">hab. </w:t>
+      </w:r>
+      <w:r>
+        <w:rPr>
+          <w:rFonts w:ascii="Garamond" w:hAnsi="Garamond"/>
+          <w:b/>
+          <w:lang w:val="en-US"/>
+        </w:rPr>
+        <w:t>Janusz Stal</w:t>
       </w:r>
     </w:p>
     <w:p>
@@ -504,19 +798,21 @@
           <w:lang w:val="en-US"/>
         </w:rPr>
       </w:pPr>
-      <w:r>
-        <w:rPr>
-          <w:rFonts w:ascii="Garamond" w:hAnsi="Garamond"/>
-          <w:lang w:val="en-US"/>
-        </w:rPr>
-        <w:t>Semestr</w:t>
-      </w:r>
-      <w:r>
-        <w:rPr>
-          <w:rFonts w:ascii="Garamond" w:hAnsi="Garamond"/>
-          <w:lang w:val="en-US"/>
-        </w:rPr>
-        <w:t xml:space="preserve"> / Semester</w:t>
+      <w:proofErr w:type="spellStart"/>
+      <w:r>
+        <w:rPr>
+          <w:rFonts w:ascii="Garamond" w:hAnsi="Garamond"/>
+          <w:lang w:val="en-US"/>
+        </w:rPr>
+        <w:t>Gabinet</w:t>
+      </w:r>
+      <w:proofErr w:type="spellEnd"/>
+      <w:r>
+        <w:rPr>
+          <w:rFonts w:ascii="Garamond" w:hAnsi="Garamond"/>
+          <w:lang w:val="en-US"/>
+        </w:rPr>
+        <w:t xml:space="preserve"> / Room</w:t>
       </w:r>
       <w:r>
         <w:rPr>
@@ -532,185 +828,23 @@
         </w:rPr>
         <w:tab/>
       </w:r>
-      <w:r>
-        <w:rPr>
-          <w:rFonts w:ascii="Garamond" w:hAnsi="Garamond"/>
-          <w:lang w:val="en-US"/>
-        </w:rPr>
-        <w:tab/>
-      </w:r>
-      <w:r>
-        <w:rPr>
-          <w:rFonts w:ascii="Garamond" w:hAnsi="Garamond"/>
-          <w:lang w:val="en-US"/>
-        </w:rPr>
-        <w:tab/>
-      </w:r>
-      <w:r>
-        <w:rPr>
-          <w:rFonts w:ascii="Garamond" w:hAnsi="Garamond"/>
-          <w:lang w:val="en-US"/>
-        </w:rPr>
-        <w:tab/>
-      </w:r>
-      <w:r>
-        <w:rPr>
-          <w:rFonts w:ascii="Garamond" w:hAnsi="Garamond"/>
-          <w:lang w:val="en-US"/>
-        </w:rPr>
-        <w:t>I</w:t>
-      </w:r>
-    </w:p>
-    <w:p>
-      <w:pPr>
-        <w:pStyle w:val="Akapitzlist1"/>
-        <w:numPr>
-          <w:ilvl w:val="0"/>
-          <w:numId w:val="0"/>
-        </w:numPr>
-        <w:spacing w:before="100"/>
-        <w:ind w:left="924"/>
-        <w:jc w:val="left"/>
-        <w:rPr>
-          <w:rFonts w:ascii="Garamond" w:hAnsi="Garamond"/>
-          <w:lang w:val="en-US"/>
-        </w:rPr>
-      </w:pPr>
-    </w:p>
-    <w:p>
-      <w:pPr>
-        <w:pStyle w:val="Akapitzlist1"/>
-        <w:numPr>
-          <w:ilvl w:val="0"/>
-          <w:numId w:val="3"/>
-        </w:numPr>
-        <w:spacing w:before="100"/>
-        <w:ind w:left="924" w:hanging="357"/>
-        <w:jc w:val="left"/>
-        <w:rPr>
-          <w:b/>
-          <w:sz w:val="24"/>
-          <w:szCs w:val="24"/>
-        </w:rPr>
-      </w:pPr>
-      <w:r>
-        <w:rPr>
-          <w:b/>
-          <w:sz w:val="24"/>
-          <w:szCs w:val="24"/>
-        </w:rPr>
-        <w:t>Prowadzący</w:t>
-      </w:r>
-      <w:r>
-        <w:rPr>
-          <w:b/>
-          <w:sz w:val="24"/>
-          <w:szCs w:val="24"/>
-        </w:rPr>
-        <w:t xml:space="preserve"> zajęcia</w:t>
-      </w:r>
-      <w:r>
-        <w:rPr>
-          <w:b/>
-          <w:sz w:val="24"/>
-          <w:szCs w:val="24"/>
-        </w:rPr>
-        <w:t xml:space="preserve"> / Course leader</w:t>
-      </w:r>
-    </w:p>
-    <w:p>
-      <w:pPr>
-        <w:pStyle w:val="Akapitzlist1"/>
-        <w:numPr>
-          <w:ilvl w:val="0"/>
-          <w:numId w:val="0"/>
-        </w:numPr>
-        <w:spacing w:before="100"/>
-        <w:ind w:left="924"/>
-        <w:jc w:val="left"/>
-        <w:rPr>
-          <w:rFonts w:ascii="Garamond" w:hAnsi="Garamond"/>
-          <w:b/>
-          <w:lang w:val="en-US"/>
-        </w:rPr>
-      </w:pPr>
-      <w:r>
-        <w:rPr>
-          <w:rFonts w:ascii="Garamond" w:hAnsi="Garamond"/>
-          <w:b/>
-          <w:lang w:val="en-US"/>
-        </w:rPr>
-        <w:t xml:space="preserve">Prof. UEK </w:t>
-      </w:r>
-      <w:r>
-        <w:rPr>
-          <w:rFonts w:ascii="Garamond" w:hAnsi="Garamond"/>
-          <w:b/>
-          <w:lang w:val="en-US"/>
-        </w:rPr>
-        <w:t xml:space="preserve">dr </w:t>
-      </w:r>
-      <w:r>
-        <w:rPr>
-          <w:rFonts w:ascii="Garamond" w:hAnsi="Garamond"/>
-          <w:b/>
-          <w:lang w:val="en-US"/>
-        </w:rPr>
-        <w:t xml:space="preserve">hab. </w:t>
-      </w:r>
-      <w:r>
-        <w:rPr>
-          <w:rFonts w:ascii="Garamond" w:hAnsi="Garamond"/>
-          <w:b/>
-          <w:lang w:val="en-US"/>
-        </w:rPr>
-        <w:t>Janusz Stal</w:t>
-      </w:r>
-    </w:p>
-    <w:p>
-      <w:pPr>
-        <w:pStyle w:val="Akapitzlist1"/>
-        <w:numPr>
-          <w:ilvl w:val="0"/>
-          <w:numId w:val="0"/>
-        </w:numPr>
-        <w:spacing w:before="100"/>
-        <w:ind w:left="924"/>
-        <w:jc w:val="left"/>
-        <w:rPr>
-          <w:rFonts w:ascii="Garamond" w:hAnsi="Garamond"/>
-          <w:lang w:val="en-US"/>
-        </w:rPr>
-      </w:pPr>
-      <w:r>
-        <w:rPr>
-          <w:rFonts w:ascii="Garamond" w:hAnsi="Garamond"/>
-          <w:lang w:val="en-US"/>
-        </w:rPr>
-        <w:t>Gabinet</w:t>
-      </w:r>
-      <w:r>
-        <w:rPr>
-          <w:rFonts w:ascii="Garamond" w:hAnsi="Garamond"/>
-          <w:lang w:val="en-US"/>
-        </w:rPr>
-        <w:t xml:space="preserve"> / Room</w:t>
-      </w:r>
-      <w:r>
-        <w:rPr>
-          <w:rFonts w:ascii="Garamond" w:hAnsi="Garamond"/>
-          <w:lang w:val="en-US"/>
-        </w:rPr>
-        <w:t xml:space="preserve">: </w:t>
-      </w:r>
-      <w:r>
-        <w:rPr>
-          <w:rFonts w:ascii="Garamond" w:hAnsi="Garamond"/>
-          <w:lang w:val="en-US"/>
-        </w:rPr>
-        <w:tab/>
-        <w:t xml:space="preserve">budynek </w:t>
-      </w:r>
+      <w:proofErr w:type="spellStart"/>
+      <w:r>
+        <w:rPr>
+          <w:rFonts w:ascii="Garamond" w:hAnsi="Garamond"/>
+          <w:lang w:val="en-US"/>
+        </w:rPr>
+        <w:t>budynek</w:t>
+      </w:r>
+      <w:proofErr w:type="spellEnd"/>
+      <w:r>
+        <w:rPr>
+          <w:rFonts w:ascii="Garamond" w:hAnsi="Garamond"/>
+          <w:lang w:val="en-US"/>
+        </w:rPr>
+        <w:t xml:space="preserve"> </w:t>
+      </w:r>
+      <w:proofErr w:type="spellStart"/>
       <w:r>
         <w:rPr>
           <w:rFonts w:ascii="Garamond" w:hAnsi="Garamond"/>
@@ -723,7 +857,31 @@
           <w:rFonts w:ascii="Garamond" w:hAnsi="Garamond"/>
           <w:lang w:val="en-US"/>
         </w:rPr>
-        <w:t>iblioteki, pokój 438</w:t>
+        <w:t>iblioteki</w:t>
+      </w:r>
+      <w:proofErr w:type="spellEnd"/>
+      <w:r>
+        <w:rPr>
+          <w:rFonts w:ascii="Garamond" w:hAnsi="Garamond"/>
+          <w:lang w:val="en-US"/>
+        </w:rPr>
+        <w:t xml:space="preserve">, </w:t>
+      </w:r>
+      <w:proofErr w:type="spellStart"/>
+      <w:r>
+        <w:rPr>
+          <w:rFonts w:ascii="Garamond" w:hAnsi="Garamond"/>
+          <w:lang w:val="en-US"/>
+        </w:rPr>
+        <w:t>pokój</w:t>
+      </w:r>
+      <w:proofErr w:type="spellEnd"/>
+      <w:r>
+        <w:rPr>
+          <w:rFonts w:ascii="Garamond" w:hAnsi="Garamond"/>
+          <w:lang w:val="en-US"/>
+        </w:rPr>
+        <w:t xml:space="preserve"> 438</w:t>
       </w:r>
       <w:r>
         <w:rPr>
@@ -855,8 +1013,18 @@
           <w:sz w:val="24"/>
           <w:szCs w:val="24"/>
         </w:rPr>
-        <w:t xml:space="preserve"> / Class goals</w:t>
-      </w:r>
+        <w:t xml:space="preserve"> / Class </w:t>
+      </w:r>
+      <w:proofErr w:type="spellStart"/>
+      <w:r>
+        <w:rPr>
+          <w:b/>
+          <w:sz w:val="24"/>
+          <w:szCs w:val="24"/>
+        </w:rPr>
+        <w:t>goals</w:t>
+      </w:r>
+      <w:proofErr w:type="spellEnd"/>
     </w:p>
     <w:p>
       <w:pPr>
@@ -913,6 +1081,7 @@
         </w:rPr>
         <w:br/>
       </w:r>
+      <w:proofErr w:type="spellStart"/>
       <w:r>
         <w:rPr>
           <w:rFonts w:ascii="Garamond" w:hAnsi="Garamond"/>
@@ -923,8 +1092,107 @@
         <w:rPr>
           <w:rFonts w:ascii="Garamond" w:hAnsi="Garamond"/>
         </w:rPr>
-        <w:t>rovide an understanding of the role computation can play in solving problems</w:t>
-      </w:r>
+        <w:t>rovide</w:t>
+      </w:r>
+      <w:proofErr w:type="spellEnd"/>
+      <w:r>
+        <w:rPr>
+          <w:rFonts w:ascii="Garamond" w:hAnsi="Garamond"/>
+        </w:rPr>
+        <w:t xml:space="preserve"> </w:t>
+      </w:r>
+      <w:proofErr w:type="spellStart"/>
+      <w:r>
+        <w:rPr>
+          <w:rFonts w:ascii="Garamond" w:hAnsi="Garamond"/>
+        </w:rPr>
+        <w:t>an</w:t>
+      </w:r>
+      <w:proofErr w:type="spellEnd"/>
+      <w:r>
+        <w:rPr>
+          <w:rFonts w:ascii="Garamond" w:hAnsi="Garamond"/>
+        </w:rPr>
+        <w:t xml:space="preserve"> </w:t>
+      </w:r>
+      <w:proofErr w:type="spellStart"/>
+      <w:r>
+        <w:rPr>
+          <w:rFonts w:ascii="Garamond" w:hAnsi="Garamond"/>
+        </w:rPr>
+        <w:t>understanding</w:t>
+      </w:r>
+      <w:proofErr w:type="spellEnd"/>
+      <w:r>
+        <w:rPr>
+          <w:rFonts w:ascii="Garamond" w:hAnsi="Garamond"/>
+        </w:rPr>
+        <w:t xml:space="preserve"> of the role </w:t>
+      </w:r>
+      <w:proofErr w:type="spellStart"/>
+      <w:r>
+        <w:rPr>
+          <w:rFonts w:ascii="Garamond" w:hAnsi="Garamond"/>
+        </w:rPr>
+        <w:t>computation</w:t>
+      </w:r>
+      <w:proofErr w:type="spellEnd"/>
+      <w:r>
+        <w:rPr>
+          <w:rFonts w:ascii="Garamond" w:hAnsi="Garamond"/>
+        </w:rPr>
+        <w:t xml:space="preserve"> </w:t>
+      </w:r>
+      <w:proofErr w:type="spellStart"/>
+      <w:r>
+        <w:rPr>
+          <w:rFonts w:ascii="Garamond" w:hAnsi="Garamond"/>
+        </w:rPr>
+        <w:t>can</w:t>
+      </w:r>
+      <w:proofErr w:type="spellEnd"/>
+      <w:r>
+        <w:rPr>
+          <w:rFonts w:ascii="Garamond" w:hAnsi="Garamond"/>
+        </w:rPr>
+        <w:t xml:space="preserve"> </w:t>
+      </w:r>
+      <w:proofErr w:type="spellStart"/>
+      <w:r>
+        <w:rPr>
+          <w:rFonts w:ascii="Garamond" w:hAnsi="Garamond"/>
+        </w:rPr>
+        <w:t>play</w:t>
+      </w:r>
+      <w:proofErr w:type="spellEnd"/>
+      <w:r>
+        <w:rPr>
+          <w:rFonts w:ascii="Garamond" w:hAnsi="Garamond"/>
+        </w:rPr>
+        <w:t xml:space="preserve"> in </w:t>
+      </w:r>
+      <w:proofErr w:type="spellStart"/>
+      <w:r>
+        <w:rPr>
+          <w:rFonts w:ascii="Garamond" w:hAnsi="Garamond"/>
+        </w:rPr>
+        <w:t>solving</w:t>
+      </w:r>
+      <w:proofErr w:type="spellEnd"/>
+      <w:r>
+        <w:rPr>
+          <w:rFonts w:ascii="Garamond" w:hAnsi="Garamond"/>
+        </w:rPr>
+        <w:t xml:space="preserve"> </w:t>
+      </w:r>
+      <w:proofErr w:type="spellStart"/>
+      <w:r>
+        <w:rPr>
+          <w:rFonts w:ascii="Garamond" w:hAnsi="Garamond"/>
+        </w:rPr>
+        <w:t>problems</w:t>
+      </w:r>
+      <w:proofErr w:type="spellEnd"/>
     </w:p>
     <w:p>
       <w:pPr>
@@ -957,12 +1225,112 @@
         </w:rPr>
         <w:br/>
       </w:r>
-      <w:r>
-        <w:rPr>
-          <w:rFonts w:ascii="Garamond" w:hAnsi="Garamond"/>
-        </w:rPr>
-        <w:t>overview of the basic concepts related to imperative, procedural and object-oriented programming</w:t>
-      </w:r>
+      <w:proofErr w:type="spellStart"/>
+      <w:r>
+        <w:rPr>
+          <w:rFonts w:ascii="Garamond" w:hAnsi="Garamond"/>
+        </w:rPr>
+        <w:t>overview</w:t>
+      </w:r>
+      <w:proofErr w:type="spellEnd"/>
+      <w:r>
+        <w:rPr>
+          <w:rFonts w:ascii="Garamond" w:hAnsi="Garamond"/>
+        </w:rPr>
+        <w:t xml:space="preserve"> of the </w:t>
+      </w:r>
+      <w:proofErr w:type="spellStart"/>
+      <w:r>
+        <w:rPr>
+          <w:rFonts w:ascii="Garamond" w:hAnsi="Garamond"/>
+        </w:rPr>
+        <w:t>basic</w:t>
+      </w:r>
+      <w:proofErr w:type="spellEnd"/>
+      <w:r>
+        <w:rPr>
+          <w:rFonts w:ascii="Garamond" w:hAnsi="Garamond"/>
+        </w:rPr>
+        <w:t xml:space="preserve"> </w:t>
+      </w:r>
+      <w:proofErr w:type="spellStart"/>
+      <w:r>
+        <w:rPr>
+          <w:rFonts w:ascii="Garamond" w:hAnsi="Garamond"/>
+        </w:rPr>
+        <w:t>concepts</w:t>
+      </w:r>
+      <w:proofErr w:type="spellEnd"/>
+      <w:r>
+        <w:rPr>
+          <w:rFonts w:ascii="Garamond" w:hAnsi="Garamond"/>
+        </w:rPr>
+        <w:t xml:space="preserve"> </w:t>
+      </w:r>
+      <w:proofErr w:type="spellStart"/>
+      <w:r>
+        <w:rPr>
+          <w:rFonts w:ascii="Garamond" w:hAnsi="Garamond"/>
+        </w:rPr>
+        <w:t>related</w:t>
+      </w:r>
+      <w:proofErr w:type="spellEnd"/>
+      <w:r>
+        <w:rPr>
+          <w:rFonts w:ascii="Garamond" w:hAnsi="Garamond"/>
+        </w:rPr>
+        <w:t xml:space="preserve"> to </w:t>
+      </w:r>
+      <w:proofErr w:type="spellStart"/>
+      <w:r>
+        <w:rPr>
+          <w:rFonts w:ascii="Garamond" w:hAnsi="Garamond"/>
+        </w:rPr>
+        <w:t>imperative</w:t>
+      </w:r>
+      <w:proofErr w:type="spellEnd"/>
+      <w:r>
+        <w:rPr>
+          <w:rFonts w:ascii="Garamond" w:hAnsi="Garamond"/>
+        </w:rPr>
+        <w:t xml:space="preserve">, </w:t>
+      </w:r>
+      <w:proofErr w:type="spellStart"/>
+      <w:r>
+        <w:rPr>
+          <w:rFonts w:ascii="Garamond" w:hAnsi="Garamond"/>
+        </w:rPr>
+        <w:t>procedural</w:t>
+      </w:r>
+      <w:proofErr w:type="spellEnd"/>
+      <w:r>
+        <w:rPr>
+          <w:rFonts w:ascii="Garamond" w:hAnsi="Garamond"/>
+        </w:rPr>
+        <w:t xml:space="preserve"> and </w:t>
+      </w:r>
+      <w:proofErr w:type="spellStart"/>
+      <w:r>
+        <w:rPr>
+          <w:rFonts w:ascii="Garamond" w:hAnsi="Garamond"/>
+        </w:rPr>
+        <w:t>object-oriented</w:t>
+      </w:r>
+      <w:proofErr w:type="spellEnd"/>
+      <w:r>
+        <w:rPr>
+          <w:rFonts w:ascii="Garamond" w:hAnsi="Garamond"/>
+        </w:rPr>
+        <w:t xml:space="preserve"> </w:t>
+      </w:r>
+      <w:proofErr w:type="spellStart"/>
+      <w:r>
+        <w:rPr>
+          <w:rFonts w:ascii="Garamond" w:hAnsi="Garamond"/>
+        </w:rPr>
+        <w:t>programming</w:t>
+      </w:r>
+      <w:proofErr w:type="spellEnd"/>
     </w:p>
     <w:p>
       <w:pPr>
@@ -989,12 +1357,70 @@
         </w:rPr>
         <w:br/>
       </w:r>
-      <w:r>
-        <w:rPr>
-          <w:rFonts w:ascii="Garamond" w:hAnsi="Garamond"/>
-        </w:rPr>
-        <w:t>acquiring the ability to create computer programs</w:t>
-      </w:r>
+      <w:proofErr w:type="spellStart"/>
+      <w:r>
+        <w:rPr>
+          <w:rFonts w:ascii="Garamond" w:hAnsi="Garamond"/>
+        </w:rPr>
+        <w:t>acquiring</w:t>
+      </w:r>
+      <w:proofErr w:type="spellEnd"/>
+      <w:r>
+        <w:rPr>
+          <w:rFonts w:ascii="Garamond" w:hAnsi="Garamond"/>
+        </w:rPr>
+        <w:t xml:space="preserve"> the </w:t>
+      </w:r>
+      <w:proofErr w:type="spellStart"/>
+      <w:r>
+        <w:rPr>
+          <w:rFonts w:ascii="Garamond" w:hAnsi="Garamond"/>
+        </w:rPr>
+        <w:t>ability</w:t>
+      </w:r>
+      <w:proofErr w:type="spellEnd"/>
+      <w:r>
+        <w:rPr>
+          <w:rFonts w:ascii="Garamond" w:hAnsi="Garamond"/>
+        </w:rPr>
+        <w:t xml:space="preserve"> to </w:t>
+      </w:r>
+      <w:proofErr w:type="spellStart"/>
+      <w:r>
+        <w:rPr>
+          <w:rFonts w:ascii="Garamond" w:hAnsi="Garamond"/>
+        </w:rPr>
+        <w:t>create</w:t>
+      </w:r>
+      <w:proofErr w:type="spellEnd"/>
+      <w:r>
+        <w:rPr>
+          <w:rFonts w:ascii="Garamond" w:hAnsi="Garamond"/>
+        </w:rPr>
+        <w:t xml:space="preserve"> </w:t>
+      </w:r>
+      <w:proofErr w:type="spellStart"/>
+      <w:r>
+        <w:rPr>
+          <w:rFonts w:ascii="Garamond" w:hAnsi="Garamond"/>
+        </w:rPr>
+        <w:t>computer</w:t>
+      </w:r>
+      <w:proofErr w:type="spellEnd"/>
+      <w:r>
+        <w:rPr>
+          <w:rFonts w:ascii="Garamond" w:hAnsi="Garamond"/>
+        </w:rPr>
+        <w:t xml:space="preserve"> </w:t>
+      </w:r>
+      <w:proofErr w:type="spellStart"/>
+      <w:r>
+        <w:rPr>
+          <w:rFonts w:ascii="Garamond" w:hAnsi="Garamond"/>
+        </w:rPr>
+        <w:t>programs</w:t>
+      </w:r>
+      <w:proofErr w:type="spellEnd"/>
     </w:p>
     <w:p>
       <w:pPr>
@@ -1038,8 +1464,18 @@
           <w:sz w:val="24"/>
           <w:szCs w:val="24"/>
         </w:rPr>
-        <w:t xml:space="preserve"> / List of issues</w:t>
-      </w:r>
+        <w:t xml:space="preserve"> / List of </w:t>
+      </w:r>
+      <w:proofErr w:type="spellStart"/>
+      <w:r>
+        <w:rPr>
+          <w:b/>
+          <w:sz w:val="24"/>
+          <w:szCs w:val="24"/>
+        </w:rPr>
+        <w:t>issues</w:t>
+      </w:r>
+      <w:proofErr w:type="spellEnd"/>
     </w:p>
     <w:tbl>
       <w:tblPr>
@@ -1100,8 +1536,16 @@
                 <w:b/>
               </w:rPr>
               <w:br/>
+            </w:r>
+            <w:proofErr w:type="spellStart"/>
+            <w:r>
+              <w:rPr>
+                <w:rFonts w:ascii="Garamond" w:hAnsi="Garamond"/>
+                <w:b/>
+              </w:rPr>
               <w:t>Topics</w:t>
             </w:r>
+            <w:proofErr w:type="spellEnd"/>
           </w:p>
         </w:tc>
       </w:tr>
@@ -1156,8 +1600,19 @@
                 <w:lang w:eastAsia="pl-PL"/>
               </w:rPr>
               <w:br/>
-              <w:t>Course Introduction</w:t>
-            </w:r>
+              <w:t xml:space="preserve">Course </w:t>
+            </w:r>
+            <w:proofErr w:type="spellStart"/>
+            <w:r>
+              <w:rPr>
+                <w:rFonts w:ascii="Garamond" w:eastAsia="Times New Roman" w:hAnsi="Garamond" w:cs="Arial"/>
+                <w:sz w:val="22"/>
+                <w:szCs w:val="16"/>
+                <w:lang w:eastAsia="pl-PL"/>
+              </w:rPr>
+              <w:t>Introduction</w:t>
+            </w:r>
+            <w:proofErr w:type="spellEnd"/>
           </w:p>
         </w:tc>
       </w:tr>
@@ -1283,6 +1738,7 @@
                 <w:lang w:val="en-US"/>
               </w:rPr>
             </w:pPr>
+            <w:proofErr w:type="spellStart"/>
             <w:r>
               <w:rPr>
                 <w:rFonts w:ascii="Garamond" w:hAnsi="Garamond"/>
@@ -1290,8 +1746,9 @@
                 <w:szCs w:val="22"/>
                 <w:lang w:val="en-US"/>
               </w:rPr>
-              <w:t>Klasy i obiekty</w:t>
-            </w:r>
+              <w:t>Klasy</w:t>
+            </w:r>
+            <w:proofErr w:type="spellEnd"/>
             <w:r>
               <w:rPr>
                 <w:rFonts w:ascii="Garamond" w:hAnsi="Garamond"/>
@@ -1299,6 +1756,46 @@
                 <w:szCs w:val="22"/>
                 <w:lang w:val="en-US"/>
               </w:rPr>
+              <w:t xml:space="preserve"> </w:t>
+            </w:r>
+            <w:proofErr w:type="spellStart"/>
+            <w:r>
+              <w:rPr>
+                <w:rFonts w:ascii="Garamond" w:hAnsi="Garamond"/>
+                <w:sz w:val="22"/>
+                <w:szCs w:val="22"/>
+                <w:lang w:val="en-US"/>
+              </w:rPr>
+              <w:t>i</w:t>
+            </w:r>
+            <w:proofErr w:type="spellEnd"/>
+            <w:r>
+              <w:rPr>
+                <w:rFonts w:ascii="Garamond" w:hAnsi="Garamond"/>
+                <w:sz w:val="22"/>
+                <w:szCs w:val="22"/>
+                <w:lang w:val="en-US"/>
+              </w:rPr>
+              <w:t xml:space="preserve"> </w:t>
+            </w:r>
+            <w:proofErr w:type="spellStart"/>
+            <w:r>
+              <w:rPr>
+                <w:rFonts w:ascii="Garamond" w:hAnsi="Garamond"/>
+                <w:sz w:val="22"/>
+                <w:szCs w:val="22"/>
+                <w:lang w:val="en-US"/>
+              </w:rPr>
+              <w:t>obiekty</w:t>
+            </w:r>
+            <w:proofErr w:type="spellEnd"/>
+            <w:r>
+              <w:rPr>
+                <w:rFonts w:ascii="Garamond" w:hAnsi="Garamond"/>
+                <w:sz w:val="22"/>
+                <w:szCs w:val="22"/>
+                <w:lang w:val="en-US"/>
+              </w:rPr>
               <w:br/>
             </w:r>
             <w:r>
@@ -1308,7 +1805,25 @@
                 <w:szCs w:val="22"/>
                 <w:lang w:val="en-US"/>
               </w:rPr>
-              <w:t>Classes and oject</w:t>
+              <w:t>Classes and o</w:t>
+            </w:r>
+            <w:r>
+              <w:rPr>
+                <w:rFonts w:ascii="Garamond" w:hAnsi="Garamond"/>
+                <w:sz w:val="22"/>
+                <w:szCs w:val="22"/>
+                <w:lang w:val="en-US"/>
+              </w:rPr>
+              <w:t>b</w:t>
+            </w:r>
+            <w:r>
+              <w:rPr>
+                <w:rFonts w:ascii="Garamond" w:hAnsi="Garamond"/>
+                <w:sz w:val="22"/>
+                <w:szCs w:val="22"/>
+                <w:lang w:val="en-US"/>
+              </w:rPr>
+              <w:t>ject</w:t>
             </w:r>
             <w:r>
               <w:rPr>
@@ -1381,12 +1896,14 @@
               </w:rPr>
               <w:t xml:space="preserve">Class </w:t>
             </w:r>
+            <w:proofErr w:type="spellStart"/>
             <w:r>
               <w:rPr>
                 <w:rFonts w:ascii="Garamond" w:hAnsi="Garamond"/>
               </w:rPr>
               <w:t>structure</w:t>
             </w:r>
+            <w:proofErr w:type="spellEnd"/>
           </w:p>
         </w:tc>
       </w:tr>
@@ -1441,8 +1958,18 @@
                 <w:szCs w:val="22"/>
               </w:rPr>
               <w:br/>
-              <w:t>Data encapsulation</w:t>
-            </w:r>
+              <w:t xml:space="preserve">Data </w:t>
+            </w:r>
+            <w:proofErr w:type="spellStart"/>
+            <w:r>
+              <w:rPr>
+                <w:rFonts w:ascii="Garamond" w:hAnsi="Garamond"/>
+                <w:sz w:val="22"/>
+                <w:szCs w:val="22"/>
+              </w:rPr>
+              <w:t>encapsulation</w:t>
+            </w:r>
+            <w:proofErr w:type="spellEnd"/>
           </w:p>
         </w:tc>
       </w:tr>
@@ -1646,13 +2173,23 @@
               </w:rPr>
               <w:br/>
             </w:r>
-            <w:r>
-              <w:rPr>
-                <w:rFonts w:ascii="Garamond" w:hAnsi="Garamond"/>
-                <w:sz w:val="22"/>
-                <w:szCs w:val="22"/>
-              </w:rPr>
-              <w:t>Conceptual modeling</w:t>
+            <w:proofErr w:type="spellStart"/>
+            <w:r>
+              <w:rPr>
+                <w:rFonts w:ascii="Garamond" w:hAnsi="Garamond"/>
+                <w:sz w:val="22"/>
+                <w:szCs w:val="22"/>
+              </w:rPr>
+              <w:t>Conceptual</w:t>
+            </w:r>
+            <w:proofErr w:type="spellEnd"/>
+            <w:r>
+              <w:rPr>
+                <w:rFonts w:ascii="Garamond" w:hAnsi="Garamond"/>
+                <w:sz w:val="22"/>
+                <w:szCs w:val="22"/>
+              </w:rPr>
+              <w:t xml:space="preserve"> modeling</w:t>
             </w:r>
           </w:p>
         </w:tc>
@@ -1694,6 +2231,7 @@
                 <w:lang w:val="en-US"/>
               </w:rPr>
             </w:pPr>
+            <w:proofErr w:type="spellStart"/>
             <w:r>
               <w:rPr>
                 <w:rFonts w:ascii="Garamond" w:hAnsi="Garamond"/>
@@ -1701,8 +2239,49 @@
                 <w:szCs w:val="22"/>
                 <w:lang w:val="en-US"/>
               </w:rPr>
-              <w:t>Agregacja i kompozycja</w:t>
-            </w:r>
+              <w:t>Agregacja</w:t>
+            </w:r>
+            <w:proofErr w:type="spellEnd"/>
+            <w:r>
+              <w:rPr>
+                <w:rFonts w:ascii="Garamond" w:hAnsi="Garamond"/>
+                <w:sz w:val="22"/>
+                <w:szCs w:val="22"/>
+                <w:lang w:val="en-US"/>
+              </w:rPr>
+              <w:t xml:space="preserve"> </w:t>
+            </w:r>
+            <w:proofErr w:type="spellStart"/>
+            <w:r>
+              <w:rPr>
+                <w:rFonts w:ascii="Garamond" w:hAnsi="Garamond"/>
+                <w:sz w:val="22"/>
+                <w:szCs w:val="22"/>
+                <w:lang w:val="en-US"/>
+              </w:rPr>
+              <w:t>i</w:t>
+            </w:r>
+            <w:proofErr w:type="spellEnd"/>
+            <w:r>
+              <w:rPr>
+                <w:rFonts w:ascii="Garamond" w:hAnsi="Garamond"/>
+                <w:sz w:val="22"/>
+                <w:szCs w:val="22"/>
+                <w:lang w:val="en-US"/>
+              </w:rPr>
+              <w:t xml:space="preserve"> </w:t>
+            </w:r>
+            <w:proofErr w:type="spellStart"/>
+            <w:r>
+              <w:rPr>
+                <w:rFonts w:ascii="Garamond" w:hAnsi="Garamond"/>
+                <w:sz w:val="22"/>
+                <w:szCs w:val="22"/>
+                <w:lang w:val="en-US"/>
+              </w:rPr>
+              <w:t>kompozycja</w:t>
+            </w:r>
+            <w:proofErr w:type="spellEnd"/>
             <w:r>
               <w:rPr>
                 <w:rFonts w:ascii="Garamond" w:hAnsi="Garamond"/>
@@ -1751,6 +2330,7 @@
               <w:rPr>
                 <w:rFonts w:ascii="Garamond" w:hAnsi="Garamond"/>
                 <w:b/>
+                <w:lang w:val="en-US"/>
               </w:rPr>
             </w:pPr>
           </w:p>
@@ -1785,14 +2365,34 @@
               </w:rPr>
               <w:br/>
             </w:r>
-            <w:r>
-              <w:rPr>
-                <w:rFonts w:ascii="Garamond" w:hAnsi="Garamond"/>
-                <w:sz w:val="22"/>
-                <w:szCs w:val="22"/>
-              </w:rPr>
-              <w:t>Inheritance and polymorphism</w:t>
-            </w:r>
+            <w:proofErr w:type="spellStart"/>
+            <w:r>
+              <w:rPr>
+                <w:rFonts w:ascii="Garamond" w:hAnsi="Garamond"/>
+                <w:sz w:val="22"/>
+                <w:szCs w:val="22"/>
+              </w:rPr>
+              <w:t>Inheritance</w:t>
+            </w:r>
+            <w:proofErr w:type="spellEnd"/>
+            <w:r>
+              <w:rPr>
+                <w:rFonts w:ascii="Garamond" w:hAnsi="Garamond"/>
+                <w:sz w:val="22"/>
+                <w:szCs w:val="22"/>
+              </w:rPr>
+              <w:t xml:space="preserve"> and </w:t>
+            </w:r>
+            <w:proofErr w:type="spellStart"/>
+            <w:r>
+              <w:rPr>
+                <w:rFonts w:ascii="Garamond" w:hAnsi="Garamond"/>
+                <w:sz w:val="22"/>
+                <w:szCs w:val="22"/>
+              </w:rPr>
+              <w:t>polymorphism</w:t>
+            </w:r>
+            <w:proofErr w:type="spellEnd"/>
           </w:p>
         </w:tc>
       </w:tr>
@@ -1838,15 +2438,7 @@
                 <w:sz w:val="22"/>
                 <w:szCs w:val="22"/>
               </w:rPr>
-              <w:t xml:space="preserve">Kolokwium </w:t>
-            </w:r>
-            <w:r>
-              <w:rPr>
-                <w:rFonts w:ascii="Garamond" w:hAnsi="Garamond"/>
-                <w:sz w:val="22"/>
-                <w:szCs w:val="22"/>
-              </w:rPr>
-              <w:t>2</w:t>
+              <w:t>Kolokwium 2</w:t>
             </w:r>
             <w:r>
               <w:rPr>
@@ -1855,15 +2447,7 @@
                 <w:szCs w:val="22"/>
               </w:rPr>
               <w:br/>
-              <w:t xml:space="preserve">Test </w:t>
-            </w:r>
-            <w:r>
-              <w:rPr>
-                <w:rFonts w:ascii="Garamond" w:hAnsi="Garamond"/>
-                <w:sz w:val="22"/>
-                <w:szCs w:val="22"/>
-              </w:rPr>
-              <w:t>2</w:t>
+              <w:t>Test 2</w:t>
             </w:r>
           </w:p>
         </w:tc>
@@ -1966,6 +2550,7 @@
                 <w:lang w:val="en-US"/>
               </w:rPr>
             </w:pPr>
+            <w:proofErr w:type="spellStart"/>
             <w:r>
               <w:rPr>
                 <w:rFonts w:ascii="Garamond" w:hAnsi="Garamond"/>
@@ -1973,8 +2558,9 @@
                 <w:szCs w:val="22"/>
                 <w:lang w:val="en-US"/>
               </w:rPr>
-              <w:t>Klasy a</w:t>
-            </w:r>
+              <w:t>Klasy</w:t>
+            </w:r>
+            <w:proofErr w:type="spellEnd"/>
             <w:r>
               <w:rPr>
                 <w:rFonts w:ascii="Garamond" w:hAnsi="Garamond"/>
@@ -1982,8 +2568,28 @@
                 <w:szCs w:val="22"/>
                 <w:lang w:val="en-US"/>
               </w:rPr>
+              <w:t xml:space="preserve"> </w:t>
+            </w:r>
+            <w:proofErr w:type="spellStart"/>
+            <w:r>
+              <w:rPr>
+                <w:rFonts w:ascii="Garamond" w:hAnsi="Garamond"/>
+                <w:sz w:val="22"/>
+                <w:szCs w:val="22"/>
+                <w:lang w:val="en-US"/>
+              </w:rPr>
+              <w:t>a</w:t>
+            </w:r>
+            <w:r>
+              <w:rPr>
+                <w:rFonts w:ascii="Garamond" w:hAnsi="Garamond"/>
+                <w:sz w:val="22"/>
+                <w:szCs w:val="22"/>
+                <w:lang w:val="en-US"/>
+              </w:rPr>
               <w:t>bnstrakcyjne</w:t>
             </w:r>
+            <w:proofErr w:type="spellEnd"/>
             <w:r>
               <w:rPr>
                 <w:rFonts w:ascii="Garamond" w:hAnsi="Garamond"/>
@@ -2043,6 +2649,7 @@
                 <w:lang w:val="en-US"/>
               </w:rPr>
             </w:pPr>
+            <w:proofErr w:type="spellStart"/>
             <w:r>
               <w:rPr>
                 <w:rFonts w:ascii="Garamond" w:hAnsi="Garamond"/>
@@ -2052,6 +2659,7 @@
               </w:rPr>
               <w:t>Interfejsy</w:t>
             </w:r>
+            <w:proofErr w:type="spellEnd"/>
             <w:r>
               <w:rPr>
                 <w:rFonts w:ascii="Garamond" w:hAnsi="Garamond"/>
@@ -2232,6 +2840,13 @@
                 <w:sz w:val="22"/>
               </w:rPr>
               <w:br/>
+            </w:r>
+            <w:proofErr w:type="spellStart"/>
+            <w:r>
+              <w:rPr>
+                <w:rFonts w:ascii="Garamond" w:hAnsi="Garamond"/>
+                <w:sz w:val="22"/>
+              </w:rPr>
               <w:t>Test</w:t>
             </w:r>
             <w:r>
@@ -2241,13 +2856,55 @@
               </w:rPr>
               <w:t>s</w:t>
             </w:r>
-            <w:r>
-              <w:rPr>
-                <w:rFonts w:ascii="Garamond" w:hAnsi="Garamond"/>
-                <w:sz w:val="22"/>
-              </w:rPr>
-              <w:t xml:space="preserve"> retake for absent students</w:t>
-            </w:r>
+            <w:proofErr w:type="spellEnd"/>
+            <w:r>
+              <w:rPr>
+                <w:rFonts w:ascii="Garamond" w:hAnsi="Garamond"/>
+                <w:sz w:val="22"/>
+              </w:rPr>
+              <w:t xml:space="preserve"> </w:t>
+            </w:r>
+            <w:proofErr w:type="spellStart"/>
+            <w:r>
+              <w:rPr>
+                <w:rFonts w:ascii="Garamond" w:hAnsi="Garamond"/>
+                <w:sz w:val="22"/>
+              </w:rPr>
+              <w:t>retake</w:t>
+            </w:r>
+            <w:proofErr w:type="spellEnd"/>
+            <w:r>
+              <w:rPr>
+                <w:rFonts w:ascii="Garamond" w:hAnsi="Garamond"/>
+                <w:sz w:val="22"/>
+              </w:rPr>
+              <w:t xml:space="preserve"> for </w:t>
+            </w:r>
+            <w:proofErr w:type="spellStart"/>
+            <w:r>
+              <w:rPr>
+                <w:rFonts w:ascii="Garamond" w:hAnsi="Garamond"/>
+                <w:sz w:val="22"/>
+              </w:rPr>
+              <w:t>absent</w:t>
+            </w:r>
+            <w:proofErr w:type="spellEnd"/>
+            <w:r>
+              <w:rPr>
+                <w:rFonts w:ascii="Garamond" w:hAnsi="Garamond"/>
+                <w:sz w:val="22"/>
+              </w:rPr>
+              <w:t xml:space="preserve"> </w:t>
+            </w:r>
+            <w:proofErr w:type="spellStart"/>
+            <w:r>
+              <w:rPr>
+                <w:rFonts w:ascii="Garamond" w:hAnsi="Garamond"/>
+                <w:sz w:val="22"/>
+              </w:rPr>
+              <w:t>students</w:t>
+            </w:r>
+            <w:proofErr w:type="spellEnd"/>
           </w:p>
         </w:tc>
       </w:tr>
@@ -2306,6 +2963,13 @@
                 <w:sz w:val="22"/>
               </w:rPr>
               <w:br/>
+            </w:r>
+            <w:proofErr w:type="spellStart"/>
+            <w:r>
+              <w:rPr>
+                <w:rFonts w:ascii="Garamond" w:hAnsi="Garamond"/>
+                <w:sz w:val="22"/>
+              </w:rPr>
               <w:t>Test</w:t>
             </w:r>
             <w:r>
@@ -2315,13 +2979,55 @@
               </w:rPr>
               <w:t>s</w:t>
             </w:r>
-            <w:r>
-              <w:rPr>
-                <w:rFonts w:ascii="Garamond" w:hAnsi="Garamond"/>
-                <w:sz w:val="22"/>
-              </w:rPr>
-              <w:t xml:space="preserve"> retake for absent students</w:t>
-            </w:r>
+            <w:proofErr w:type="spellEnd"/>
+            <w:r>
+              <w:rPr>
+                <w:rFonts w:ascii="Garamond" w:hAnsi="Garamond"/>
+                <w:sz w:val="22"/>
+              </w:rPr>
+              <w:t xml:space="preserve"> </w:t>
+            </w:r>
+            <w:proofErr w:type="spellStart"/>
+            <w:r>
+              <w:rPr>
+                <w:rFonts w:ascii="Garamond" w:hAnsi="Garamond"/>
+                <w:sz w:val="22"/>
+              </w:rPr>
+              <w:t>retake</w:t>
+            </w:r>
+            <w:proofErr w:type="spellEnd"/>
+            <w:r>
+              <w:rPr>
+                <w:rFonts w:ascii="Garamond" w:hAnsi="Garamond"/>
+                <w:sz w:val="22"/>
+              </w:rPr>
+              <w:t xml:space="preserve"> for </w:t>
+            </w:r>
+            <w:proofErr w:type="spellStart"/>
+            <w:r>
+              <w:rPr>
+                <w:rFonts w:ascii="Garamond" w:hAnsi="Garamond"/>
+                <w:sz w:val="22"/>
+              </w:rPr>
+              <w:t>absent</w:t>
+            </w:r>
+            <w:proofErr w:type="spellEnd"/>
+            <w:r>
+              <w:rPr>
+                <w:rFonts w:ascii="Garamond" w:hAnsi="Garamond"/>
+                <w:sz w:val="22"/>
+              </w:rPr>
+              <w:t xml:space="preserve"> </w:t>
+            </w:r>
+            <w:proofErr w:type="spellStart"/>
+            <w:r>
+              <w:rPr>
+                <w:rFonts w:ascii="Garamond" w:hAnsi="Garamond"/>
+                <w:sz w:val="22"/>
+              </w:rPr>
+              <w:t>students</w:t>
+            </w:r>
+            <w:proofErr w:type="spellEnd"/>
           </w:p>
         </w:tc>
       </w:tr>
@@ -2384,8 +3090,35 @@
                 <w:szCs w:val="22"/>
               </w:rPr>
               <w:br/>
-              <w:t>Final grades</w:t>
-            </w:r>
+            </w:r>
+            <w:proofErr w:type="spellStart"/>
+            <w:r>
+              <w:rPr>
+                <w:rFonts w:ascii="Garamond" w:hAnsi="Garamond"/>
+                <w:sz w:val="22"/>
+                <w:szCs w:val="22"/>
+              </w:rPr>
+              <w:t>Final</w:t>
+            </w:r>
+            <w:proofErr w:type="spellEnd"/>
+            <w:r>
+              <w:rPr>
+                <w:rFonts w:ascii="Garamond" w:hAnsi="Garamond"/>
+                <w:sz w:val="22"/>
+                <w:szCs w:val="22"/>
+              </w:rPr>
+              <w:t xml:space="preserve"> </w:t>
+            </w:r>
+            <w:proofErr w:type="spellStart"/>
+            <w:r>
+              <w:rPr>
+                <w:rFonts w:ascii="Garamond" w:hAnsi="Garamond"/>
+                <w:sz w:val="22"/>
+                <w:szCs w:val="22"/>
+              </w:rPr>
+              <w:t>grades</w:t>
+            </w:r>
+            <w:proofErr w:type="spellEnd"/>
           </w:p>
         </w:tc>
       </w:tr>
@@ -2618,16 +3351,36 @@
           <w:sz w:val="24"/>
           <w:szCs w:val="24"/>
         </w:rPr>
-        <w:t xml:space="preserve"> / Assessment </w:t>
-      </w:r>
+        <w:t xml:space="preserve"> / </w:t>
+      </w:r>
+      <w:proofErr w:type="spellStart"/>
       <w:r>
         <w:rPr>
           <w:b/>
           <w:sz w:val="24"/>
           <w:szCs w:val="24"/>
         </w:rPr>
+        <w:t>Assessment</w:t>
+      </w:r>
+      <w:proofErr w:type="spellEnd"/>
+      <w:r>
+        <w:rPr>
+          <w:b/>
+          <w:sz w:val="24"/>
+          <w:szCs w:val="24"/>
+        </w:rPr>
+        <w:t xml:space="preserve"> </w:t>
+      </w:r>
+      <w:proofErr w:type="spellStart"/>
+      <w:r>
+        <w:rPr>
+          <w:b/>
+          <w:sz w:val="24"/>
+          <w:szCs w:val="24"/>
+        </w:rPr>
         <w:t>rules</w:t>
       </w:r>
+      <w:proofErr w:type="spellEnd"/>
     </w:p>
     <w:p>
       <w:pPr>
@@ -2646,6 +3399,7 @@
           <w:lang w:val="en-US"/>
         </w:rPr>
       </w:pPr>
+      <w:proofErr w:type="spellStart"/>
       <w:r>
         <w:rPr>
           <w:b/>
@@ -2653,8 +3407,9 @@
           <w:szCs w:val="24"/>
           <w:lang w:val="en-US"/>
         </w:rPr>
-        <w:t>Warunki zaliczenia</w:t>
-      </w:r>
+        <w:t>Warunki</w:t>
+      </w:r>
+      <w:proofErr w:type="spellEnd"/>
       <w:r>
         <w:rPr>
           <w:b/>
@@ -2662,8 +3417,39 @@
           <w:szCs w:val="24"/>
           <w:lang w:val="en-US"/>
         </w:rPr>
-        <w:t xml:space="preserve"> przedmiotu</w:t>
-      </w:r>
+        <w:t xml:space="preserve"> </w:t>
+      </w:r>
+      <w:proofErr w:type="spellStart"/>
+      <w:r>
+        <w:rPr>
+          <w:b/>
+          <w:sz w:val="24"/>
+          <w:szCs w:val="24"/>
+          <w:lang w:val="en-US"/>
+        </w:rPr>
+        <w:t>zaliczenia</w:t>
+      </w:r>
+      <w:proofErr w:type="spellEnd"/>
+      <w:r>
+        <w:rPr>
+          <w:b/>
+          <w:sz w:val="24"/>
+          <w:szCs w:val="24"/>
+          <w:lang w:val="en-US"/>
+        </w:rPr>
+        <w:t xml:space="preserve"> </w:t>
+      </w:r>
+      <w:proofErr w:type="spellStart"/>
+      <w:r>
+        <w:rPr>
+          <w:b/>
+          <w:sz w:val="24"/>
+          <w:szCs w:val="24"/>
+          <w:lang w:val="en-US"/>
+        </w:rPr>
+        <w:t>przedmiotu</w:t>
+      </w:r>
+      <w:proofErr w:type="spellEnd"/>
       <w:r>
         <w:rPr>
           <w:b/>
@@ -2725,8 +3511,17 @@
                 <w:b/>
               </w:rPr>
               <w:br/>
-              <w:t>Activity name</w:t>
-            </w:r>
+              <w:t xml:space="preserve">Activity </w:t>
+            </w:r>
+            <w:proofErr w:type="spellStart"/>
+            <w:r>
+              <w:rPr>
+                <w:rFonts w:ascii="Garamond" w:hAnsi="Garamond"/>
+                <w:b/>
+              </w:rPr>
+              <w:t>name</w:t>
+            </w:r>
+            <w:proofErr w:type="spellEnd"/>
           </w:p>
         </w:tc>
         <w:tc>
@@ -2803,8 +3598,16 @@
                 <w:b/>
               </w:rPr>
               <w:br/>
+            </w:r>
+            <w:proofErr w:type="spellStart"/>
+            <w:r>
+              <w:rPr>
+                <w:rFonts w:ascii="Garamond" w:hAnsi="Garamond"/>
+                <w:b/>
+              </w:rPr>
               <w:t>Points</w:t>
             </w:r>
+            <w:proofErr w:type="spellEnd"/>
           </w:p>
         </w:tc>
       </w:tr>
@@ -2885,12 +3688,28 @@
               </w:rPr>
               <w:br/>
             </w:r>
-            <w:r>
-              <w:rPr>
-                <w:rFonts w:ascii="Garamond" w:hAnsi="Garamond"/>
-              </w:rPr>
-              <w:t>Practical assignments</w:t>
-            </w:r>
+            <w:proofErr w:type="spellStart"/>
+            <w:r>
+              <w:rPr>
+                <w:rFonts w:ascii="Garamond" w:hAnsi="Garamond"/>
+              </w:rPr>
+              <w:t>Practical</w:t>
+            </w:r>
+            <w:proofErr w:type="spellEnd"/>
+            <w:r>
+              <w:rPr>
+                <w:rFonts w:ascii="Garamond" w:hAnsi="Garamond"/>
+              </w:rPr>
+              <w:t xml:space="preserve"> </w:t>
+            </w:r>
+            <w:proofErr w:type="spellStart"/>
+            <w:r>
+              <w:rPr>
+                <w:rFonts w:ascii="Garamond" w:hAnsi="Garamond"/>
+              </w:rPr>
+              <w:t>assignments</w:t>
+            </w:r>
+            <w:proofErr w:type="spellEnd"/>
           </w:p>
         </w:tc>
         <w:tc>
@@ -2933,7 +3752,7 @@
               <w:rPr>
                 <w:rFonts w:ascii="Garamond" w:hAnsi="Garamond"/>
               </w:rPr>
-              <w:t>4</w:t>
+              <w:t>6</w:t>
             </w:r>
           </w:p>
         </w:tc>
@@ -3009,12 +3828,28 @@
               </w:rPr>
               <w:br/>
             </w:r>
-            <w:r>
-              <w:rPr>
-                <w:rFonts w:ascii="Garamond" w:hAnsi="Garamond"/>
-              </w:rPr>
-              <w:t>Practical assignments</w:t>
-            </w:r>
+            <w:proofErr w:type="spellStart"/>
+            <w:r>
+              <w:rPr>
+                <w:rFonts w:ascii="Garamond" w:hAnsi="Garamond"/>
+              </w:rPr>
+              <w:t>Practical</w:t>
+            </w:r>
+            <w:proofErr w:type="spellEnd"/>
+            <w:r>
+              <w:rPr>
+                <w:rFonts w:ascii="Garamond" w:hAnsi="Garamond"/>
+              </w:rPr>
+              <w:t xml:space="preserve"> </w:t>
+            </w:r>
+            <w:proofErr w:type="spellStart"/>
+            <w:r>
+              <w:rPr>
+                <w:rFonts w:ascii="Garamond" w:hAnsi="Garamond"/>
+              </w:rPr>
+              <w:t>assignments</w:t>
+            </w:r>
+            <w:proofErr w:type="spellEnd"/>
           </w:p>
         </w:tc>
         <w:tc>
@@ -3045,7 +3880,7 @@
               <w:rPr>
                 <w:rFonts w:ascii="Garamond" w:hAnsi="Garamond"/>
               </w:rPr>
-              <w:t>6</w:t>
+              <w:t>7</w:t>
             </w:r>
           </w:p>
         </w:tc>
@@ -3122,12 +3957,28 @@
               </w:rPr>
               <w:br/>
             </w:r>
-            <w:r>
-              <w:rPr>
-                <w:rFonts w:ascii="Garamond" w:hAnsi="Garamond"/>
-              </w:rPr>
-              <w:t>Practical assignments</w:t>
-            </w:r>
+            <w:proofErr w:type="spellStart"/>
+            <w:r>
+              <w:rPr>
+                <w:rFonts w:ascii="Garamond" w:hAnsi="Garamond"/>
+              </w:rPr>
+              <w:t>Practical</w:t>
+            </w:r>
+            <w:proofErr w:type="spellEnd"/>
+            <w:r>
+              <w:rPr>
+                <w:rFonts w:ascii="Garamond" w:hAnsi="Garamond"/>
+              </w:rPr>
+              <w:t xml:space="preserve"> </w:t>
+            </w:r>
+            <w:proofErr w:type="spellStart"/>
+            <w:r>
+              <w:rPr>
+                <w:rFonts w:ascii="Garamond" w:hAnsi="Garamond"/>
+              </w:rPr>
+              <w:t>assignments</w:t>
+            </w:r>
+            <w:proofErr w:type="spellEnd"/>
           </w:p>
         </w:tc>
         <w:tc>
@@ -3158,125 +4009,7 @@
               <w:rPr>
                 <w:rFonts w:ascii="Garamond" w:hAnsi="Garamond"/>
               </w:rPr>
-              <w:t>8</w:t>
-            </w:r>
-          </w:p>
-        </w:tc>
-      </w:tr>
-      <w:tr>
-        <w:tc>
-          <w:tcPr>
-            <w:tcW w:w="2551" w:type="dxa"/>
-          </w:tcPr>
-          <w:p>
-            <w:pPr>
-              <w:spacing w:before="100"/>
-              <w:ind w:left="0" w:firstLine="0"/>
-              <w:jc w:val="left"/>
-              <w:rPr>
-                <w:rFonts w:ascii="Garamond" w:hAnsi="Garamond"/>
-                <w:sz w:val="22"/>
-                <w:szCs w:val="22"/>
-              </w:rPr>
-            </w:pPr>
-            <w:r>
-              <w:rPr>
-                <w:rFonts w:ascii="Garamond" w:hAnsi="Garamond"/>
-                <w:sz w:val="22"/>
-                <w:szCs w:val="22"/>
-              </w:rPr>
-              <w:t>Test Teoria</w:t>
-            </w:r>
-            <w:r>
-              <w:rPr>
-                <w:rFonts w:ascii="Garamond" w:hAnsi="Garamond"/>
-                <w:sz w:val="22"/>
-                <w:szCs w:val="22"/>
-              </w:rPr>
-              <w:br/>
-              <w:t>Theory Test</w:t>
-            </w:r>
-          </w:p>
-        </w:tc>
-        <w:tc>
-          <w:tcPr>
-            <w:tcW w:w="4082" w:type="dxa"/>
-          </w:tcPr>
-          <w:p>
-            <w:pPr>
-              <w:pStyle w:val="Akapitzlist1"/>
-              <w:numPr>
-                <w:ilvl w:val="0"/>
-                <w:numId w:val="0"/>
-              </w:numPr>
-              <w:spacing w:before="100"/>
-              <w:jc w:val="left"/>
-              <w:rPr>
-                <w:rFonts w:ascii="Garamond" w:hAnsi="Garamond"/>
-              </w:rPr>
-            </w:pPr>
-            <w:r>
-              <w:rPr>
-                <w:rFonts w:ascii="Garamond" w:hAnsi="Garamond"/>
-              </w:rPr>
-              <w:t>Kolokwium z teorii</w:t>
-            </w:r>
-            <w:r>
-              <w:rPr>
-                <w:rFonts w:ascii="Garamond" w:hAnsi="Garamond"/>
-              </w:rPr>
-              <w:t xml:space="preserve"> </w:t>
-            </w:r>
-            <w:r>
-              <w:rPr>
-                <w:rFonts w:ascii="Garamond" w:hAnsi="Garamond"/>
-              </w:rPr>
-              <w:t>podczas zajęć</w:t>
-            </w:r>
-            <w:r>
-              <w:rPr>
-                <w:rFonts w:ascii="Garamond" w:hAnsi="Garamond"/>
-              </w:rPr>
-              <w:br/>
-              <w:t xml:space="preserve">Theory </w:t>
-            </w:r>
-            <w:r>
-              <w:rPr>
-                <w:rFonts w:ascii="Garamond" w:hAnsi="Garamond"/>
-              </w:rPr>
-              <w:t xml:space="preserve">test </w:t>
-            </w:r>
-            <w:r>
-              <w:rPr>
-                <w:rFonts w:ascii="Garamond" w:hAnsi="Garamond"/>
-              </w:rPr>
-              <w:t>during classes</w:t>
-            </w:r>
-          </w:p>
-        </w:tc>
-        <w:tc>
-          <w:tcPr>
-            <w:tcW w:w="993" w:type="dxa"/>
-            <w:vAlign w:val="center"/>
-          </w:tcPr>
-          <w:p>
-            <w:pPr>
-              <w:pStyle w:val="Akapitzlist1"/>
-              <w:numPr>
-                <w:ilvl w:val="0"/>
-                <w:numId w:val="0"/>
-              </w:numPr>
-              <w:spacing w:before="100"/>
-              <w:jc w:val="center"/>
-              <w:rPr>
-                <w:rFonts w:ascii="Garamond" w:hAnsi="Garamond"/>
-              </w:rPr>
-            </w:pPr>
-            <w:r>
-              <w:rPr>
-                <w:rFonts w:ascii="Garamond" w:hAnsi="Garamond"/>
-              </w:rPr>
-              <w:t>0 – 2</w:t>
+              <w:t>7</w:t>
             </w:r>
           </w:p>
         </w:tc>
@@ -3366,7 +4099,43 @@
         <w:rPr>
           <w:color w:val="FF0000"/>
         </w:rPr>
-        <w:t>Możesz poprawić kolokwium tylko w przypadku twojej nieobecności oraz jeśli posiadasz usprawiedliwienie swojej nieobecności</w:t>
+        <w:t>Do każdego kolokwium możesz przyst</w:t>
+      </w:r>
+      <w:r>
+        <w:rPr>
+          <w:color w:val="FF0000"/>
+        </w:rPr>
+        <w:t>ą</w:t>
+      </w:r>
+      <w:r>
+        <w:rPr>
+          <w:color w:val="FF0000"/>
+        </w:rPr>
+        <w:t>pić tylko jeden raz.</w:t>
+      </w:r>
+      <w:r>
+        <w:rPr>
+          <w:color w:val="FF0000"/>
+        </w:rPr>
+        <w:t xml:space="preserve"> </w:t>
+      </w:r>
+      <w:r>
+        <w:rPr>
+          <w:color w:val="FF0000"/>
+        </w:rPr>
+        <w:t xml:space="preserve">Możesz </w:t>
+      </w:r>
+      <w:r>
+        <w:rPr>
+          <w:color w:val="FF0000"/>
+        </w:rPr>
+        <w:t>uzupełnić</w:t>
+      </w:r>
+      <w:r>
+        <w:rPr>
+          <w:color w:val="FF0000"/>
+        </w:rPr>
+        <w:t xml:space="preserve"> kolokwium tylko w przypadku twojej nieobecności oraz jeśli posiadasz usprawiedliwienie swojej nieobecności</w:t>
       </w:r>
       <w:r>
         <w:rPr>
@@ -3399,7 +4168,28 @@
           <w:color w:val="FF0000"/>
           <w:lang w:val="en-US"/>
         </w:rPr>
-        <w:t>You can retake any test only if you are absent and you have an excuse for your absence</w:t>
+        <w:t xml:space="preserve">You can only take part in any test once. </w:t>
+      </w:r>
+      <w:r>
+        <w:rPr>
+          <w:color w:val="FF0000"/>
+          <w:lang w:val="en-US"/>
+        </w:rPr>
+        <w:t xml:space="preserve">You can </w:t>
+      </w:r>
+      <w:r>
+        <w:rPr>
+          <w:color w:val="FF0000"/>
+          <w:lang w:val="en-US"/>
+        </w:rPr>
+        <w:t xml:space="preserve">complete a </w:t>
+      </w:r>
+      <w:r>
+        <w:rPr>
+          <w:color w:val="FF0000"/>
+          <w:lang w:val="en-US"/>
+        </w:rPr>
+        <w:t>test only if you are absent and you have an excuse for your absence</w:t>
       </w:r>
       <w:r>
         <w:rPr>
@@ -3482,8 +4272,36 @@
           <w:sz w:val="24"/>
           <w:szCs w:val="24"/>
         </w:rPr>
-        <w:t xml:space="preserve"> / Grading scale</w:t>
-      </w:r>
+        <w:t xml:space="preserve"> / </w:t>
+      </w:r>
+      <w:proofErr w:type="spellStart"/>
+      <w:r>
+        <w:rPr>
+          <w:b/>
+          <w:sz w:val="24"/>
+          <w:szCs w:val="24"/>
+        </w:rPr>
+        <w:t>Grading</w:t>
+      </w:r>
+      <w:proofErr w:type="spellEnd"/>
+      <w:r>
+        <w:rPr>
+          <w:b/>
+          <w:sz w:val="24"/>
+          <w:szCs w:val="24"/>
+        </w:rPr>
+        <w:t xml:space="preserve"> </w:t>
+      </w:r>
+      <w:proofErr w:type="spellStart"/>
+      <w:r>
+        <w:rPr>
+          <w:b/>
+          <w:sz w:val="24"/>
+          <w:szCs w:val="24"/>
+        </w:rPr>
+        <w:t>scale</w:t>
+      </w:r>
+      <w:proofErr w:type="spellEnd"/>
     </w:p>
     <w:p>
       <w:pPr>
@@ -3603,8 +4421,17 @@
                 <w:b/>
               </w:rPr>
               <w:br/>
-              <w:t>No of points</w:t>
-            </w:r>
+              <w:t xml:space="preserve">No of </w:t>
+            </w:r>
+            <w:proofErr w:type="spellStart"/>
+            <w:r>
+              <w:rPr>
+                <w:rFonts w:ascii="Garamond" w:hAnsi="Garamond"/>
+                <w:b/>
+              </w:rPr>
+              <w:t>points</w:t>
+            </w:r>
+            <w:proofErr w:type="spellEnd"/>
           </w:p>
         </w:tc>
         <w:tc>
@@ -4147,8 +4974,42 @@
         <w:sz w:val="18"/>
         <w:szCs w:val="18"/>
       </w:rPr>
-      <w:t xml:space="preserve"> / Cracow University of Economics</w:t>
+      <w:t xml:space="preserve"> / </w:t>
     </w:r>
+    <w:proofErr w:type="spellStart"/>
+    <w:r>
+      <w:rPr>
+        <w:i/>
+        <w:iCs/>
+        <w:color w:val="000000"/>
+        <w:sz w:val="18"/>
+        <w:szCs w:val="18"/>
+      </w:rPr>
+      <w:t>Cracow</w:t>
+    </w:r>
+    <w:proofErr w:type="spellEnd"/>
+    <w:r>
+      <w:rPr>
+        <w:i/>
+        <w:iCs/>
+        <w:color w:val="000000"/>
+        <w:sz w:val="18"/>
+        <w:szCs w:val="18"/>
+      </w:rPr>
+      <w:t xml:space="preserve"> University of </w:t>
+    </w:r>
+    <w:proofErr w:type="spellStart"/>
+    <w:r>
+      <w:rPr>
+        <w:i/>
+        <w:iCs/>
+        <w:color w:val="000000"/>
+        <w:sz w:val="18"/>
+        <w:szCs w:val="18"/>
+      </w:rPr>
+      <w:t>Economics</w:t>
+    </w:r>
+    <w:proofErr w:type="spellEnd"/>
   </w:p>
   <w:p>
     <w:pPr>
@@ -5281,6 +6142,7 @@
   <w:style w:type="character" w:default="1" w:styleId="Domylnaczcionkaakapitu">
     <w:name w:val="Default Paragraph Font"/>
     <w:uiPriority w:val="1"/>
+    <w:semiHidden/>
     <w:unhideWhenUsed/>
   </w:style>
   <w:style w:type="table" w:default="1" w:styleId="Standardowy">

</xml_diff>